<commit_message>
# Сб 29 июл 2023 19:23:47 MSK
</commit_message>
<xml_diff>
--- a/.content/alone.docx
+++ b/.content/alone.docx
@@ -382,6 +382,356 @@
           <v:rect style="width:0.0pt;height:1.5pt" o:hr="t" o:hrstd="t" o:hralign="center" fillcolor="#A0A0A0" stroked="f"/>
         </w:pict>
       </w:r>
+      <w:r>
+        <w:rPr>
+          <w:rtl w:val="0"/>
+        </w:rPr>
+      </w:r>
+    </w:p>
+    <w:p>
+      <w:pPr>
+        <w:rPr/>
+      </w:pPr>
+      <w:r>
+        <w:rPr>
+          <w:rtl w:val="0"/>
+        </w:rPr>
+      </w:r>
+    </w:p>
+    <w:p>
+      <w:pPr>
+        <w:rPr/>
+      </w:pPr>
+      <w:r>
+        <w:rPr>
+          <w:rtl w:val="0"/>
+        </w:rPr>
+        <w:t xml:space="preserve">Секунды проклятьем</w:t>
+      </w:r>
+    </w:p>
+    <w:p>
+      <w:pPr>
+        <w:rPr/>
+      </w:pPr>
+      <w:r>
+        <w:rPr>
+          <w:rtl w:val="0"/>
+        </w:rPr>
+        <w:t xml:space="preserve">Стучат у виска</w:t>
+      </w:r>
+    </w:p>
+    <w:p>
+      <w:pPr>
+        <w:rPr/>
+      </w:pPr>
+      <w:r>
+        <w:rPr>
+          <w:rtl w:val="0"/>
+        </w:rPr>
+        <w:t xml:space="preserve">И трубку не может</w:t>
+      </w:r>
+    </w:p>
+    <w:p>
+      <w:pPr>
+        <w:rPr/>
+      </w:pPr>
+      <w:r>
+        <w:rPr>
+          <w:rtl w:val="0"/>
+        </w:rPr>
+        <w:t xml:space="preserve">Отбросить рука</w:t>
+      </w:r>
+    </w:p>
+    <w:p>
+      <w:pPr>
+        <w:rPr/>
+      </w:pPr>
+      <w:r>
+        <w:rPr>
+          <w:rtl w:val="0"/>
+        </w:rPr>
+        <w:t xml:space="preserve">Как бесконечны</w:t>
+      </w:r>
+    </w:p>
+    <w:p>
+      <w:pPr>
+        <w:rPr/>
+      </w:pPr>
+      <w:r>
+        <w:rPr>
+          <w:rtl w:val="0"/>
+        </w:rPr>
+        <w:t xml:space="preserve">Тупые гудки</w:t>
+      </w:r>
+    </w:p>
+    <w:p>
+      <w:pPr>
+        <w:rPr/>
+      </w:pPr>
+      <w:r>
+        <w:rPr>
+          <w:rtl w:val="0"/>
+        </w:rPr>
+        <w:t xml:space="preserve">Когда не отнимешь</w:t>
+      </w:r>
+    </w:p>
+    <w:p>
+      <w:pPr>
+        <w:rPr/>
+      </w:pPr>
+      <w:r>
+        <w:rPr>
+          <w:rtl w:val="0"/>
+        </w:rPr>
+        <w:t xml:space="preserve">От уха руки</w:t>
+      </w:r>
+    </w:p>
+    <w:p>
+      <w:pPr>
+        <w:rPr/>
+      </w:pPr>
+      <w:r>
+        <w:rPr>
+          <w:rtl w:val="0"/>
+        </w:rPr>
+        <w:t xml:space="preserve">И мысли сбегают</w:t>
+      </w:r>
+    </w:p>
+    <w:p>
+      <w:pPr>
+        <w:rPr/>
+      </w:pPr>
+      <w:r>
+        <w:rPr>
+          <w:rtl w:val="0"/>
+        </w:rPr>
+        <w:t xml:space="preserve">Испуганной</w:t>
+      </w:r>
+    </w:p>
+    <w:p>
+      <w:pPr>
+        <w:rPr/>
+      </w:pPr>
+      <w:r>
+        <w:rPr>
+          <w:rtl w:val="0"/>
+        </w:rPr>
+        <w:t xml:space="preserve">Стаей</w:t>
+      </w:r>
+    </w:p>
+    <w:p>
+      <w:pPr>
+        <w:rPr/>
+      </w:pPr>
+      <w:r>
+        <w:rPr>
+          <w:rtl w:val="0"/>
+        </w:rPr>
+        <w:t xml:space="preserve">Как будто мы все</w:t>
+      </w:r>
+    </w:p>
+    <w:p>
+      <w:pPr>
+        <w:rPr/>
+      </w:pPr>
+      <w:r>
+        <w:rPr>
+          <w:rtl w:val="0"/>
+        </w:rPr>
+        <w:t xml:space="preserve">И заранее знаем</w:t>
+      </w:r>
+    </w:p>
+    <w:p>
+      <w:pPr>
+        <w:rPr/>
+      </w:pPr>
+      <w:r>
+        <w:rPr>
+          <w:rtl w:val="0"/>
+        </w:rPr>
+        <w:t xml:space="preserve">И нет нам прощения</w:t>
+      </w:r>
+    </w:p>
+    <w:p>
+      <w:pPr>
+        <w:rPr/>
+      </w:pPr>
+      <w:r>
+        <w:rPr>
+          <w:rtl w:val="0"/>
+        </w:rPr>
+        <w:t xml:space="preserve">Нет сантиментов</w:t>
+      </w:r>
+    </w:p>
+    <w:p>
+      <w:pPr>
+        <w:rPr/>
+      </w:pPr>
+      <w:r>
+        <w:rPr>
+          <w:rtl w:val="0"/>
+        </w:rPr>
+        <w:t xml:space="preserve">Остались иголки</w:t>
+      </w:r>
+    </w:p>
+    <w:p>
+      <w:pPr>
+        <w:rPr/>
+      </w:pPr>
+      <w:r>
+        <w:rPr>
+          <w:rtl w:val="0"/>
+        </w:rPr>
+        <w:t xml:space="preserve">У острых моментов</w:t>
+      </w:r>
+    </w:p>
+    <w:p>
+      <w:pPr>
+        <w:rPr/>
+      </w:pPr>
+      <w:r>
+        <w:rPr>
+          <w:rtl w:val="0"/>
+        </w:rPr>
+        <w:t xml:space="preserve">И вот... </w:t>
+      </w:r>
+    </w:p>
+    <w:p>
+      <w:pPr>
+        <w:rPr/>
+      </w:pPr>
+      <w:r>
+        <w:rPr>
+          <w:rtl w:val="0"/>
+        </w:rPr>
+        <w:t xml:space="preserve">Ослабела рука</w:t>
+      </w:r>
+    </w:p>
+    <w:p>
+      <w:pPr>
+        <w:rPr/>
+      </w:pPr>
+      <w:r>
+        <w:rPr>
+          <w:rtl w:val="0"/>
+        </w:rPr>
+        <w:t xml:space="preserve">И упала...</w:t>
+      </w:r>
+    </w:p>
+    <w:p>
+      <w:pPr>
+        <w:rPr/>
+      </w:pPr>
+      <w:r>
+        <w:rPr>
+          <w:rtl w:val="0"/>
+        </w:rPr>
+        <w:t xml:space="preserve">Безвольно</w:t>
+      </w:r>
+    </w:p>
+    <w:p>
+      <w:pPr>
+        <w:rPr/>
+      </w:pPr>
+      <w:r>
+        <w:rPr>
+          <w:rtl w:val="0"/>
+        </w:rPr>
+        <w:t xml:space="preserve">Лежит на столе</w:t>
+      </w:r>
+    </w:p>
+    <w:p>
+      <w:pPr>
+        <w:rPr/>
+      </w:pPr>
+      <w:r>
+        <w:rPr>
+          <w:rtl w:val="0"/>
+        </w:rPr>
+        <w:t xml:space="preserve">И сердце</w:t>
+      </w:r>
+    </w:p>
+    <w:p>
+      <w:pPr>
+        <w:rPr/>
+      </w:pPr>
+      <w:r>
+        <w:rPr>
+          <w:rtl w:val="0"/>
+        </w:rPr>
+        <w:t xml:space="preserve">Тревожную</w:t>
+      </w:r>
+    </w:p>
+    <w:p>
+      <w:pPr>
+        <w:rPr/>
+      </w:pPr>
+      <w:r>
+        <w:rPr>
+          <w:rtl w:val="0"/>
+        </w:rPr>
+        <w:t xml:space="preserve">Дробь отстучало</w:t>
+      </w:r>
+    </w:p>
+    <w:p>
+      <w:pPr>
+        <w:rPr/>
+      </w:pPr>
+      <w:r>
+        <w:rPr>
+          <w:rtl w:val="0"/>
+        </w:rPr>
+        <w:t xml:space="preserve">И стало спокойным</w:t>
+      </w:r>
+    </w:p>
+    <w:p>
+      <w:pPr>
+        <w:rPr/>
+      </w:pPr>
+      <w:r>
+        <w:rPr>
+          <w:rtl w:val="0"/>
+        </w:rPr>
+        <w:t xml:space="preserve">Вполне...</w:t>
+      </w:r>
+    </w:p>
+    <w:p>
+      <w:pPr>
+        <w:rPr/>
+      </w:pPr>
+      <w:r>
+        <w:rPr>
+          <w:rtl w:val="0"/>
+        </w:rPr>
+      </w:r>
+    </w:p>
+    <w:p>
+      <w:pPr>
+        <w:rPr/>
+      </w:pPr>
+      <w:r>
+        <w:rPr>
+          <w:sz w:val="16"/>
+          <w:szCs w:val="16"/>
+          <w:rtl w:val="0"/>
+        </w:rPr>
+        <w:t xml:space="preserve">29 Jul 2023 </w:t>
+      </w:r>
+      <w:r>
+        <w:pict>
+          <v:rect style="width:0.0pt;height:1.5pt" o:hr="t" o:hrstd="t" o:hralign="center" fillcolor="#A0A0A0" stroked="f"/>
+        </w:pict>
+      </w:r>
+      <w:r>
+        <w:rPr>
+          <w:rtl w:val="0"/>
+        </w:rPr>
+      </w:r>
+    </w:p>
+    <w:p>
+      <w:pPr>
+        <w:rPr/>
+      </w:pPr>
       <w:r>
         <w:rPr>
           <w:rtl w:val="0"/>

</xml_diff>

<commit_message>
# Вс 30 июл 2023 13:06:43 MSK
</commit_message>
<xml_diff>
--- a/.content/alone.docx
+++ b/.content/alone.docx
@@ -701,21 +701,198 @@
       </w:pPr>
       <w:r>
         <w:rPr>
-          <w:rtl w:val="0"/>
-        </w:rPr>
-      </w:r>
-    </w:p>
-    <w:p>
-      <w:pPr>
-        <w:rPr/>
-      </w:pPr>
-      <w:r>
-        <w:rPr>
           <w:sz w:val="16"/>
           <w:szCs w:val="16"/>
           <w:rtl w:val="0"/>
         </w:rPr>
         <w:t xml:space="preserve">29 Jul 2023 </w:t>
+      </w:r>
+      <w:r>
+        <w:pict>
+          <v:rect style="width:0.0pt;height:1.5pt" o:hr="t" o:hrstd="t" o:hralign="center" fillcolor="#A0A0A0" stroked="f"/>
+        </w:pict>
+      </w:r>
+      <w:r>
+        <w:rPr>
+          <w:rtl w:val="0"/>
+        </w:rPr>
+      </w:r>
+    </w:p>
+    <w:p>
+      <w:pPr>
+        <w:rPr/>
+      </w:pPr>
+      <w:r>
+        <w:rPr>
+          <w:rtl w:val="0"/>
+        </w:rPr>
+      </w:r>
+    </w:p>
+    <w:p>
+      <w:pPr>
+        <w:rPr/>
+      </w:pPr>
+      <w:r>
+        <w:rPr>
+          <w:rtl w:val="0"/>
+        </w:rPr>
+        <w:t xml:space="preserve">Какая ценность в камертоне</w:t>
+      </w:r>
+    </w:p>
+    <w:p>
+      <w:pPr>
+        <w:rPr/>
+      </w:pPr>
+      <w:r>
+        <w:rPr>
+          <w:rtl w:val="0"/>
+        </w:rPr>
+        <w:t xml:space="preserve">Никто не знает, никто не знает</w:t>
+      </w:r>
+    </w:p>
+    <w:p>
+      <w:pPr>
+        <w:rPr/>
+      </w:pPr>
+      <w:r>
+        <w:rPr>
+          <w:rtl w:val="0"/>
+        </w:rPr>
+        <w:t xml:space="preserve">Да разве музыке есть дело</w:t>
+      </w:r>
+    </w:p>
+    <w:p>
+      <w:pPr>
+        <w:rPr/>
+      </w:pPr>
+      <w:r>
+        <w:rPr>
+          <w:rtl w:val="0"/>
+        </w:rPr>
+        <w:t xml:space="preserve">Что отдыхая - он страдает</w:t>
+      </w:r>
+    </w:p>
+    <w:p>
+      <w:pPr>
+        <w:rPr/>
+      </w:pPr>
+      <w:r>
+        <w:rPr>
+          <w:rtl w:val="0"/>
+        </w:rPr>
+        <w:t xml:space="preserve">И музыканту нет заботы</w:t>
+      </w:r>
+    </w:p>
+    <w:p>
+      <w:pPr>
+        <w:rPr/>
+      </w:pPr>
+      <w:r>
+        <w:rPr>
+          <w:rtl w:val="0"/>
+        </w:rPr>
+        <w:t xml:space="preserve">До инструмента одной ноты</w:t>
+      </w:r>
+    </w:p>
+    <w:p>
+      <w:pPr>
+        <w:rPr/>
+      </w:pPr>
+      <w:r>
+        <w:rPr>
+          <w:rtl w:val="0"/>
+        </w:rPr>
+        <w:t xml:space="preserve">И лишь настройщик иногда</w:t>
+      </w:r>
+    </w:p>
+    <w:p>
+      <w:pPr>
+        <w:rPr/>
+      </w:pPr>
+      <w:r>
+        <w:rPr>
+          <w:rtl w:val="0"/>
+        </w:rPr>
+        <w:t xml:space="preserve">Берет его в стальные руки</w:t>
+      </w:r>
+    </w:p>
+    <w:p>
+      <w:pPr>
+        <w:rPr/>
+      </w:pPr>
+      <w:r>
+        <w:rPr>
+          <w:rtl w:val="0"/>
+        </w:rPr>
+        <w:t xml:space="preserve">И проверяет по нему</w:t>
+      </w:r>
+    </w:p>
+    <w:p>
+      <w:pPr>
+        <w:rPr/>
+      </w:pPr>
+      <w:r>
+        <w:rPr>
+          <w:rtl w:val="0"/>
+        </w:rPr>
+        <w:t xml:space="preserve">Реальных инструментов звуки</w:t>
+      </w:r>
+    </w:p>
+    <w:p>
+      <w:pPr>
+        <w:rPr/>
+      </w:pPr>
+      <w:r>
+        <w:rPr>
+          <w:rtl w:val="0"/>
+        </w:rPr>
+        <w:t xml:space="preserve">Что за судьба у камертона</w:t>
+      </w:r>
+    </w:p>
+    <w:p>
+      <w:pPr>
+        <w:rPr/>
+      </w:pPr>
+      <w:r>
+        <w:rPr>
+          <w:rtl w:val="0"/>
+        </w:rPr>
+        <w:t xml:space="preserve">Служить другим, служить другим</w:t>
+      </w:r>
+    </w:p>
+    <w:p>
+      <w:pPr>
+        <w:rPr/>
+      </w:pPr>
+      <w:r>
+        <w:rPr>
+          <w:rtl w:val="0"/>
+        </w:rPr>
+        <w:t xml:space="preserve">Не ошибаться на полтона</w:t>
+      </w:r>
+    </w:p>
+    <w:p>
+      <w:pPr>
+        <w:rPr/>
+      </w:pPr>
+      <w:r>
+        <w:rPr>
+          <w:rtl w:val="0"/>
+        </w:rPr>
+        <w:t xml:space="preserve">И быть одним, и быть одним....</w:t>
+      </w:r>
+    </w:p>
+    <w:p>
+      <w:pPr>
+        <w:rPr/>
+      </w:pPr>
+      <w:r>
+        <w:rPr>
+          <w:sz w:val="16"/>
+          <w:szCs w:val="16"/>
+          <w:rtl w:val="0"/>
+        </w:rPr>
+        <w:t xml:space="preserve">30 Jul 2023 </w:t>
       </w:r>
       <w:r>
         <w:pict>

</xml_diff>

<commit_message>
# Вс 13 авг 2023 15:04:18 MSK
</commit_message>
<xml_diff>
--- a/.content/alone.docx
+++ b/.content/alone.docx
@@ -893,6 +893,182 @@
           <w:rtl w:val="0"/>
         </w:rPr>
         <w:t xml:space="preserve">30 Jul 2023 </w:t>
+      </w:r>
+      <w:r>
+        <w:pict>
+          <v:rect style="width:0.0pt;height:1.5pt" o:hr="t" o:hrstd="t" o:hralign="center" fillcolor="#A0A0A0" stroked="f"/>
+        </w:pict>
+      </w:r>
+      <w:r>
+        <w:rPr>
+          <w:rtl w:val="0"/>
+        </w:rPr>
+      </w:r>
+    </w:p>
+    <w:p>
+      <w:pPr>
+        <w:rPr/>
+      </w:pPr>
+      <w:r>
+        <w:rPr>
+          <w:rtl w:val="0"/>
+        </w:rPr>
+      </w:r>
+    </w:p>
+    <w:p>
+      <w:pPr>
+        <w:rPr/>
+      </w:pPr>
+      <w:r>
+        <w:rPr>
+          <w:rtl w:val="0"/>
+        </w:rPr>
+        <w:t xml:space="preserve">Общаясь с сердцем</w:t>
+      </w:r>
+    </w:p>
+    <w:p>
+      <w:pPr>
+        <w:rPr/>
+      </w:pPr>
+      <w:r>
+        <w:rPr>
+          <w:rtl w:val="0"/>
+        </w:rPr>
+        <w:t xml:space="preserve">Тет-а-тет наедине</w:t>
+      </w:r>
+    </w:p>
+    <w:p>
+      <w:pPr>
+        <w:rPr/>
+      </w:pPr>
+      <w:r>
+        <w:rPr>
+          <w:rtl w:val="0"/>
+        </w:rPr>
+        <w:t xml:space="preserve">Я слышу как выстукивает ноты</w:t>
+      </w:r>
+    </w:p>
+    <w:p>
+      <w:pPr>
+        <w:rPr/>
+      </w:pPr>
+      <w:r>
+        <w:rPr>
+          <w:rtl w:val="0"/>
+        </w:rPr>
+        <w:t xml:space="preserve">Оно в тревожном ритме</w:t>
+      </w:r>
+    </w:p>
+    <w:p>
+      <w:pPr>
+        <w:rPr/>
+      </w:pPr>
+      <w:r>
+        <w:rPr>
+          <w:rtl w:val="0"/>
+        </w:rPr>
+        <w:t xml:space="preserve">Мелочных надежд</w:t>
+      </w:r>
+    </w:p>
+    <w:p>
+      <w:pPr>
+        <w:rPr/>
+      </w:pPr>
+      <w:r>
+        <w:rPr>
+          <w:rtl w:val="0"/>
+        </w:rPr>
+        <w:t xml:space="preserve">Оценивает жизни развороты</w:t>
+      </w:r>
+    </w:p>
+    <w:p>
+      <w:pPr>
+        <w:rPr/>
+      </w:pPr>
+      <w:r>
+        <w:rPr>
+          <w:rtl w:val="0"/>
+        </w:rPr>
+        <w:t xml:space="preserve">Вот эта ля</w:t>
+      </w:r>
+    </w:p>
+    <w:p>
+      <w:pPr>
+        <w:rPr/>
+      </w:pPr>
+      <w:r>
+        <w:rPr>
+          <w:rtl w:val="0"/>
+        </w:rPr>
+        <w:t xml:space="preserve">А та бемоль и до</w:t>
+      </w:r>
+    </w:p>
+    <w:p>
+      <w:pPr>
+        <w:rPr/>
+      </w:pPr>
+      <w:r>
+        <w:rPr>
+          <w:rtl w:val="0"/>
+        </w:rPr>
+        <w:t xml:space="preserve">И снова повторение аккорда</w:t>
+      </w:r>
+    </w:p>
+    <w:p>
+      <w:pPr>
+        <w:rPr/>
+      </w:pPr>
+      <w:r>
+        <w:rPr>
+          <w:rtl w:val="0"/>
+        </w:rPr>
+        <w:t xml:space="preserve">Как жизнь стучит в висках</w:t>
+      </w:r>
+    </w:p>
+    <w:p>
+      <w:pPr>
+        <w:rPr/>
+      </w:pPr>
+      <w:r>
+        <w:rPr>
+          <w:rtl w:val="0"/>
+        </w:rPr>
+        <w:t xml:space="preserve">Да сделал ты не то...</w:t>
+      </w:r>
+    </w:p>
+    <w:p>
+      <w:pPr>
+        <w:rPr/>
+      </w:pPr>
+      <w:r>
+        <w:rPr>
+          <w:rtl w:val="0"/>
+        </w:rPr>
+        <w:t xml:space="preserve">Но как ушел зато...</w:t>
+      </w:r>
+    </w:p>
+    <w:p>
+      <w:pPr>
+        <w:rPr/>
+      </w:pPr>
+      <w:r>
+        <w:rPr>
+          <w:rtl w:val="0"/>
+        </w:rPr>
+        <w:t xml:space="preserve">Красиво, чисто, гордо...</w:t>
+      </w:r>
+    </w:p>
+    <w:p>
+      <w:pPr>
+        <w:rPr/>
+      </w:pPr>
+      <w:r>
+        <w:rPr>
+          <w:sz w:val="16"/>
+          <w:szCs w:val="16"/>
+          <w:rtl w:val="0"/>
+        </w:rPr>
+        <w:t xml:space="preserve">13 Aug 2023 </w:t>
       </w:r>
       <w:r>
         <w:pict>

</xml_diff>

<commit_message>
# Вт 15 авг 2023 17:58:49 MSK
</commit_message>
<xml_diff>
--- a/.content/alone.docx
+++ b/.content/alone.docx
@@ -1069,6 +1069,83 @@
           <w:rtl w:val="0"/>
         </w:rPr>
         <w:t xml:space="preserve">13 Aug 2023 </w:t>
+      </w:r>
+      <w:r>
+        <w:pict>
+          <v:rect style="width:0.0pt;height:1.5pt" o:hr="t" o:hrstd="t" o:hralign="center" fillcolor="#A0A0A0" stroked="f"/>
+        </w:pict>
+      </w:r>
+      <w:r>
+        <w:rPr>
+          <w:rtl w:val="0"/>
+        </w:rPr>
+      </w:r>
+    </w:p>
+    <w:p>
+      <w:pPr>
+        <w:rPr/>
+      </w:pPr>
+      <w:r>
+        <w:rPr>
+          <w:rtl w:val="0"/>
+        </w:rPr>
+      </w:r>
+    </w:p>
+    <w:p>
+      <w:pPr>
+        <w:rPr/>
+      </w:pPr>
+      <w:r>
+        <w:rPr>
+          <w:rtl w:val="0"/>
+        </w:rPr>
+        <w:t xml:space="preserve">Я в мир поэзии сбежал</w:t>
+      </w:r>
+    </w:p>
+    <w:p>
+      <w:pPr>
+        <w:rPr/>
+      </w:pPr>
+      <w:r>
+        <w:rPr>
+          <w:rtl w:val="0"/>
+        </w:rPr>
+        <w:t xml:space="preserve">И он заставив миг отринуть</w:t>
+      </w:r>
+    </w:p>
+    <w:p>
+      <w:pPr>
+        <w:rPr/>
+      </w:pPr>
+      <w:r>
+        <w:rPr>
+          <w:rtl w:val="0"/>
+        </w:rPr>
+        <w:t xml:space="preserve">Подвинув бывший идеал</w:t>
+      </w:r>
+    </w:p>
+    <w:p>
+      <w:pPr>
+        <w:rPr/>
+      </w:pPr>
+      <w:r>
+        <w:rPr>
+          <w:rtl w:val="0"/>
+        </w:rPr>
+        <w:t xml:space="preserve">Не дал коней мне вовсе двинуть</w:t>
+      </w:r>
+    </w:p>
+    <w:p>
+      <w:pPr>
+        <w:rPr/>
+      </w:pPr>
+      <w:r>
+        <w:rPr>
+          <w:sz w:val="16"/>
+          <w:szCs w:val="16"/>
+          <w:rtl w:val="0"/>
+        </w:rPr>
+        <w:t xml:space="preserve">15 Aug 2023 </w:t>
       </w:r>
       <w:r>
         <w:pict>

</xml_diff>

<commit_message>
# Ср 23 авг 2023 07:19:12 MSK
</commit_message>
<xml_diff>
--- a/.content/alone.docx
+++ b/.content/alone.docx
@@ -1152,6 +1152,302 @@
           <v:rect style="width:0.0pt;height:1.5pt" o:hr="t" o:hrstd="t" o:hralign="center" fillcolor="#A0A0A0" stroked="f"/>
         </w:pict>
       </w:r>
+      <w:r>
+        <w:rPr>
+          <w:rtl w:val="0"/>
+        </w:rPr>
+      </w:r>
+    </w:p>
+    <w:p>
+      <w:pPr>
+        <w:rPr/>
+      </w:pPr>
+      <w:r>
+        <w:rPr>
+          <w:rtl w:val="0"/>
+        </w:rPr>
+      </w:r>
+    </w:p>
+    <w:p>
+      <w:pPr>
+        <w:rPr/>
+      </w:pPr>
+      <w:r>
+        <w:rPr>
+          <w:rtl w:val="0"/>
+        </w:rPr>
+        <w:t xml:space="preserve">Лучше всяких замков</w:t>
+      </w:r>
+    </w:p>
+    <w:p>
+      <w:pPr>
+        <w:rPr/>
+      </w:pPr>
+      <w:r>
+        <w:rPr>
+          <w:rtl w:val="0"/>
+        </w:rPr>
+        <w:t xml:space="preserve">Верной верой поверь</w:t>
+      </w:r>
+    </w:p>
+    <w:p>
+      <w:pPr>
+        <w:rPr/>
+      </w:pPr>
+      <w:r>
+        <w:rPr>
+          <w:rtl w:val="0"/>
+        </w:rPr>
+        <w:t xml:space="preserve">Не открыть</w:t>
+      </w:r>
+    </w:p>
+    <w:p>
+      <w:pPr>
+        <w:rPr/>
+      </w:pPr>
+      <w:r>
+        <w:rPr>
+          <w:rtl w:val="0"/>
+        </w:rPr>
+        <w:t xml:space="preserve">Не простить</w:t>
+      </w:r>
+    </w:p>
+    <w:p>
+      <w:pPr>
+        <w:rPr/>
+      </w:pPr>
+      <w:r>
+        <w:rPr>
+          <w:rtl w:val="0"/>
+        </w:rPr>
+        <w:t xml:space="preserve">И не вынести дверь</w:t>
+      </w:r>
+    </w:p>
+    <w:p>
+      <w:pPr>
+        <w:rPr/>
+      </w:pPr>
+      <w:r>
+        <w:rPr>
+          <w:rtl w:val="0"/>
+        </w:rPr>
+        <w:t xml:space="preserve">Бурый стыд заварил</w:t>
+      </w:r>
+    </w:p>
+    <w:p>
+      <w:pPr>
+        <w:rPr/>
+      </w:pPr>
+      <w:r>
+        <w:rPr>
+          <w:rtl w:val="0"/>
+        </w:rPr>
+        <w:t xml:space="preserve">По металлу металл</w:t>
+      </w:r>
+    </w:p>
+    <w:p>
+      <w:pPr>
+        <w:rPr/>
+      </w:pPr>
+      <w:r>
+        <w:rPr>
+          <w:rtl w:val="0"/>
+        </w:rPr>
+        <w:t xml:space="preserve">К той которой одной</w:t>
+      </w:r>
+    </w:p>
+    <w:p>
+      <w:pPr>
+        <w:rPr/>
+      </w:pPr>
+      <w:r>
+        <w:rPr>
+          <w:rtl w:val="0"/>
+        </w:rPr>
+        <w:t xml:space="preserve">Навсегда сердце дал</w:t>
+      </w:r>
+    </w:p>
+    <w:p>
+      <w:pPr>
+        <w:rPr/>
+      </w:pPr>
+      <w:r>
+        <w:rPr>
+          <w:rtl w:val="0"/>
+        </w:rPr>
+        <w:t xml:space="preserve">За окном серый свет</w:t>
+      </w:r>
+    </w:p>
+    <w:p>
+      <w:pPr>
+        <w:rPr/>
+      </w:pPr>
+      <w:r>
+        <w:rPr>
+          <w:rtl w:val="0"/>
+        </w:rPr>
+        <w:t xml:space="preserve">За окном пустота</w:t>
+      </w:r>
+    </w:p>
+    <w:p>
+      <w:pPr>
+        <w:rPr/>
+      </w:pPr>
+      <w:r>
+        <w:rPr>
+          <w:rtl w:val="0"/>
+        </w:rPr>
+        <w:t xml:space="preserve">Утро</w:t>
+      </w:r>
+    </w:p>
+    <w:p>
+      <w:pPr>
+        <w:rPr/>
+      </w:pPr>
+      <w:r>
+        <w:rPr>
+          <w:rtl w:val="0"/>
+        </w:rPr>
+        <w:t xml:space="preserve">Хмурый рассвет</w:t>
+      </w:r>
+    </w:p>
+    <w:p>
+      <w:pPr>
+        <w:rPr/>
+      </w:pPr>
+      <w:r>
+        <w:rPr>
+          <w:rtl w:val="0"/>
+        </w:rPr>
+        <w:t xml:space="preserve">Жизнь сама нагота</w:t>
+      </w:r>
+    </w:p>
+    <w:p>
+      <w:pPr>
+        <w:rPr/>
+      </w:pPr>
+      <w:r>
+        <w:rPr>
+          <w:rtl w:val="0"/>
+        </w:rPr>
+        <w:t xml:space="preserve">Подсветила мою</w:t>
+      </w:r>
+    </w:p>
+    <w:p>
+      <w:pPr>
+        <w:rPr/>
+      </w:pPr>
+      <w:r>
+        <w:rPr>
+          <w:rtl w:val="0"/>
+        </w:rPr>
+        <w:t xml:space="preserve">Неприглядную суть</w:t>
+      </w:r>
+    </w:p>
+    <w:p>
+      <w:pPr>
+        <w:rPr/>
+      </w:pPr>
+      <w:r>
+        <w:rPr>
+          <w:rtl w:val="0"/>
+        </w:rPr>
+        <w:t xml:space="preserve">Утро</w:t>
+      </w:r>
+    </w:p>
+    <w:p>
+      <w:pPr>
+        <w:rPr/>
+      </w:pPr>
+      <w:r>
+        <w:rPr>
+          <w:rtl w:val="0"/>
+        </w:rPr>
+        <w:t xml:space="preserve">Серый рассвет</w:t>
+      </w:r>
+    </w:p>
+    <w:p>
+      <w:pPr>
+        <w:rPr/>
+      </w:pPr>
+      <w:r>
+        <w:rPr>
+          <w:rtl w:val="0"/>
+        </w:rPr>
+        <w:t xml:space="preserve">Мне твердит - позабудь</w:t>
+      </w:r>
+    </w:p>
+    <w:p>
+      <w:pPr>
+        <w:rPr/>
+      </w:pPr>
+      <w:r>
+        <w:rPr>
+          <w:rtl w:val="0"/>
+        </w:rPr>
+        <w:t xml:space="preserve">Я бы рад позабыть</w:t>
+      </w:r>
+    </w:p>
+    <w:p>
+      <w:pPr>
+        <w:rPr/>
+      </w:pPr>
+      <w:r>
+        <w:rPr>
+          <w:rtl w:val="0"/>
+        </w:rPr>
+        <w:t xml:space="preserve">Только двери металл</w:t>
+      </w:r>
+    </w:p>
+    <w:p>
+      <w:pPr>
+        <w:rPr/>
+      </w:pPr>
+      <w:r>
+        <w:rPr>
+          <w:rtl w:val="0"/>
+        </w:rPr>
+        <w:t xml:space="preserve">Держит сердце мое</w:t>
+      </w:r>
+    </w:p>
+    <w:p>
+      <w:pPr>
+        <w:rPr/>
+      </w:pPr>
+      <w:r>
+        <w:rPr>
+          <w:rtl w:val="0"/>
+        </w:rPr>
+        <w:t xml:space="preserve">С той которой отдал</w:t>
+      </w:r>
+    </w:p>
+    <w:p>
+      <w:pPr>
+        <w:rPr/>
+      </w:pPr>
+      <w:r>
+        <w:rPr>
+          <w:sz w:val="16"/>
+          <w:szCs w:val="16"/>
+          <w:rtl w:val="0"/>
+        </w:rPr>
+        <w:t xml:space="preserve">23 Aug 2023 </w:t>
+      </w:r>
+      <w:r>
+        <w:pict>
+          <v:rect style="width:0.0pt;height:1.5pt" o:hr="t" o:hrstd="t" o:hralign="center" fillcolor="#A0A0A0" stroked="f"/>
+        </w:pict>
+      </w:r>
+      <w:r>
+        <w:rPr>
+          <w:rtl w:val="0"/>
+        </w:rPr>
+      </w:r>
+    </w:p>
+    <w:p>
+      <w:pPr>
+        <w:rPr/>
+      </w:pPr>
       <w:r>
         <w:rPr>
           <w:rtl w:val="0"/>

</xml_diff>

<commit_message>
# Чт 21 сен 2023 07:52:07 MSK
</commit_message>
<xml_diff>
--- a/.content/alone.docx
+++ b/.content/alone.docx
@@ -1033,7 +1033,7 @@
         <w:rPr>
           <w:rtl w:val="0"/>
         </w:rPr>
-        <w:t xml:space="preserve">Да сделал ты не то...</w:t>
+        <w:t xml:space="preserve">Да сделал ты конечно же не то...</w:t>
       </w:r>
     </w:p>
     <w:p>
@@ -1448,6 +1448,358 @@
       <w:pPr>
         <w:rPr/>
       </w:pPr>
+      <w:r>
+        <w:rPr>
+          <w:rtl w:val="0"/>
+        </w:rPr>
+      </w:r>
+    </w:p>
+    <w:p>
+      <w:pPr>
+        <w:rPr/>
+      </w:pPr>
+      <w:r>
+        <w:rPr>
+          <w:rtl w:val="0"/>
+        </w:rPr>
+        <w:t xml:space="preserve">Не вставайте</w:t>
+      </w:r>
+    </w:p>
+    <w:p>
+      <w:pPr>
+        <w:rPr/>
+      </w:pPr>
+      <w:r>
+        <w:rPr>
+          <w:rtl w:val="0"/>
+        </w:rPr>
+        <w:t xml:space="preserve">Вы между</w:t>
+      </w:r>
+    </w:p>
+    <w:p>
+      <w:pPr>
+        <w:rPr/>
+      </w:pPr>
+      <w:r>
+        <w:rPr>
+          <w:rtl w:val="0"/>
+        </w:rPr>
+        <w:t xml:space="preserve">Влюбленными</w:t>
+      </w:r>
+    </w:p>
+    <w:p>
+      <w:pPr>
+        <w:rPr/>
+      </w:pPr>
+      <w:r>
+        <w:rPr>
+          <w:rtl w:val="0"/>
+        </w:rPr>
+        <w:t xml:space="preserve">Пусть безумными</w:t>
+      </w:r>
+    </w:p>
+    <w:p>
+      <w:pPr>
+        <w:rPr/>
+      </w:pPr>
+      <w:r>
+        <w:rPr>
+          <w:rtl w:val="0"/>
+        </w:rPr>
+        <w:t xml:space="preserve">Окрыленными</w:t>
+      </w:r>
+    </w:p>
+    <w:p>
+      <w:pPr>
+        <w:rPr/>
+      </w:pPr>
+      <w:r>
+        <w:rPr>
+          <w:rtl w:val="0"/>
+        </w:rPr>
+        <w:t xml:space="preserve">Своей новой надеждой</w:t>
+      </w:r>
+    </w:p>
+    <w:p>
+      <w:pPr>
+        <w:rPr/>
+      </w:pPr>
+      <w:r>
+        <w:rPr>
+          <w:rtl w:val="0"/>
+        </w:rPr>
+        <w:t xml:space="preserve">На счастье</w:t>
+      </w:r>
+    </w:p>
+    <w:p>
+      <w:pPr>
+        <w:rPr/>
+      </w:pPr>
+      <w:r>
+        <w:rPr>
+          <w:rtl w:val="0"/>
+        </w:rPr>
+        <w:t xml:space="preserve">В серой жизни</w:t>
+      </w:r>
+    </w:p>
+    <w:p>
+      <w:pPr>
+        <w:rPr/>
+      </w:pPr>
+      <w:r>
+        <w:rPr>
+          <w:rtl w:val="0"/>
+        </w:rPr>
+        <w:t xml:space="preserve">Так много</w:t>
+      </w:r>
+    </w:p>
+    <w:p>
+      <w:pPr>
+        <w:rPr/>
+      </w:pPr>
+      <w:r>
+        <w:rPr>
+          <w:rtl w:val="0"/>
+        </w:rPr>
+        <w:t xml:space="preserve">Ненастья</w:t>
+      </w:r>
+    </w:p>
+    <w:p>
+      <w:pPr>
+        <w:rPr/>
+      </w:pPr>
+      <w:r>
+        <w:rPr>
+          <w:rtl w:val="0"/>
+        </w:rPr>
+        <w:t xml:space="preserve">В сером времени</w:t>
+      </w:r>
+    </w:p>
+    <w:p>
+      <w:pPr>
+        <w:rPr/>
+      </w:pPr>
+      <w:r>
+        <w:rPr>
+          <w:rtl w:val="0"/>
+        </w:rPr>
+        <w:t xml:space="preserve">Буднично скоро</w:t>
+      </w:r>
+    </w:p>
+    <w:p>
+      <w:pPr>
+        <w:rPr/>
+      </w:pPr>
+      <w:r>
+        <w:rPr>
+          <w:rtl w:val="0"/>
+        </w:rPr>
+        <w:t xml:space="preserve">Запирают сердца</w:t>
+      </w:r>
+    </w:p>
+    <w:p>
+      <w:pPr>
+        <w:rPr/>
+      </w:pPr>
+      <w:r>
+        <w:rPr>
+          <w:rtl w:val="0"/>
+        </w:rPr>
+        <w:t xml:space="preserve">На запоры</w:t>
+      </w:r>
+    </w:p>
+    <w:p>
+      <w:pPr>
+        <w:rPr/>
+      </w:pPr>
+      <w:r>
+        <w:rPr>
+          <w:rtl w:val="0"/>
+        </w:rPr>
+        <w:t xml:space="preserve">На замки, на решетки</w:t>
+      </w:r>
+    </w:p>
+    <w:p>
+      <w:pPr>
+        <w:rPr/>
+      </w:pPr>
+      <w:r>
+        <w:rPr>
+          <w:rtl w:val="0"/>
+        </w:rPr>
+        <w:t xml:space="preserve">Кидая ключи</w:t>
+      </w:r>
+    </w:p>
+    <w:p>
+      <w:pPr>
+        <w:rPr/>
+      </w:pPr>
+      <w:r>
+        <w:rPr>
+          <w:rtl w:val="0"/>
+        </w:rPr>
+        <w:t xml:space="preserve">В реку забвения...</w:t>
+      </w:r>
+    </w:p>
+    <w:p>
+      <w:pPr>
+        <w:rPr/>
+      </w:pPr>
+      <w:r>
+        <w:rPr>
+          <w:rtl w:val="0"/>
+        </w:rPr>
+        <w:t xml:space="preserve">Просто молчи</w:t>
+      </w:r>
+    </w:p>
+    <w:p>
+      <w:pPr>
+        <w:rPr/>
+      </w:pPr>
+      <w:r>
+        <w:rPr>
+          <w:rtl w:val="0"/>
+        </w:rPr>
+        <w:t xml:space="preserve">Просто смотри</w:t>
+      </w:r>
+    </w:p>
+    <w:p>
+      <w:pPr>
+        <w:rPr/>
+      </w:pPr>
+      <w:r>
+        <w:rPr>
+          <w:rtl w:val="0"/>
+        </w:rPr>
+        <w:t xml:space="preserve">Наблюдая</w:t>
+      </w:r>
+    </w:p>
+    <w:p>
+      <w:pPr>
+        <w:rPr/>
+      </w:pPr>
+      <w:r>
+        <w:rPr>
+          <w:rtl w:val="0"/>
+        </w:rPr>
+        <w:t xml:space="preserve">Как те двое</w:t>
+      </w:r>
+    </w:p>
+    <w:p>
+      <w:pPr>
+        <w:rPr/>
+      </w:pPr>
+      <w:r>
+        <w:rPr>
+          <w:rtl w:val="0"/>
+        </w:rPr>
+        <w:t xml:space="preserve">Тропинкой</w:t>
+      </w:r>
+    </w:p>
+    <w:p>
+      <w:pPr>
+        <w:rPr/>
+      </w:pPr>
+      <w:r>
+        <w:rPr>
+          <w:rtl w:val="0"/>
+        </w:rPr>
+        <w:t xml:space="preserve">До рая</w:t>
+      </w:r>
+    </w:p>
+    <w:p>
+      <w:pPr>
+        <w:rPr/>
+      </w:pPr>
+      <w:r>
+        <w:rPr>
+          <w:rtl w:val="0"/>
+        </w:rPr>
+        <w:t xml:space="preserve">Молча тихо идут</w:t>
+      </w:r>
+    </w:p>
+    <w:p>
+      <w:pPr>
+        <w:rPr/>
+      </w:pPr>
+      <w:r>
+        <w:rPr>
+          <w:rtl w:val="0"/>
+        </w:rPr>
+        <w:t xml:space="preserve">Может быть не дойдут</w:t>
+      </w:r>
+    </w:p>
+    <w:p>
+      <w:pPr>
+        <w:rPr/>
+      </w:pPr>
+      <w:r>
+        <w:rPr>
+          <w:rtl w:val="0"/>
+        </w:rPr>
+        <w:t xml:space="preserve">Но по этому старому</w:t>
+      </w:r>
+    </w:p>
+    <w:p>
+      <w:pPr>
+        <w:rPr/>
+      </w:pPr>
+      <w:r>
+        <w:rPr>
+          <w:rtl w:val="0"/>
+        </w:rPr>
+        <w:t xml:space="preserve">Жизни пути</w:t>
+      </w:r>
+    </w:p>
+    <w:p>
+      <w:pPr>
+        <w:rPr/>
+      </w:pPr>
+      <w:r>
+        <w:rPr>
+          <w:rtl w:val="0"/>
+        </w:rPr>
+        <w:t xml:space="preserve">Им желаю идти</w:t>
+      </w:r>
+    </w:p>
+    <w:p>
+      <w:pPr>
+        <w:rPr/>
+      </w:pPr>
+      <w:r>
+        <w:rPr>
+          <w:rtl w:val="0"/>
+        </w:rPr>
+        <w:t xml:space="preserve">И идти и идти...</w:t>
+      </w:r>
+    </w:p>
+    <w:p>
+      <w:pPr>
+        <w:rPr/>
+      </w:pPr>
+      <w:r>
+        <w:rPr>
+          <w:rtl w:val="0"/>
+        </w:rPr>
+      </w:r>
+    </w:p>
+    <w:p>
+      <w:pPr>
+        <w:rPr/>
+      </w:pPr>
+      <w:r>
+        <w:rPr>
+          <w:sz w:val="16"/>
+          <w:szCs w:val="16"/>
+          <w:rtl w:val="0"/>
+        </w:rPr>
+        <w:t xml:space="preserve">21 Sep 2023 </w:t>
+      </w:r>
+      <w:r>
+        <w:pict>
+          <v:rect style="width:0.0pt;height:1.5pt" o:hr="t" o:hrstd="t" o:hralign="center" fillcolor="#A0A0A0" stroked="f"/>
+        </w:pict>
+      </w:r>
       <w:r>
         <w:rPr>
           <w:rtl w:val="0"/>

</xml_diff>

<commit_message>
# Сб 14 окт 2023 06:46:44 MSK
</commit_message>
<xml_diff>
--- a/.content/alone.docx
+++ b/.content/alone.docx
@@ -1794,6 +1794,313 @@
           <w:rtl w:val="0"/>
         </w:rPr>
         <w:t xml:space="preserve">21 Sep 2023 </w:t>
+      </w:r>
+      <w:r>
+        <w:pict>
+          <v:rect style="width:0.0pt;height:1.5pt" o:hr="t" o:hrstd="t" o:hralign="center" fillcolor="#A0A0A0" stroked="f"/>
+        </w:pict>
+      </w:r>
+      <w:r>
+        <w:rPr>
+          <w:rtl w:val="0"/>
+        </w:rPr>
+      </w:r>
+    </w:p>
+    <w:p>
+      <w:pPr>
+        <w:rPr/>
+      </w:pPr>
+      <w:r>
+        <w:rPr>
+          <w:rtl w:val="0"/>
+        </w:rPr>
+      </w:r>
+    </w:p>
+    <w:p>
+      <w:pPr>
+        <w:rPr/>
+      </w:pPr>
+      <w:r>
+        <w:rPr>
+          <w:rtl w:val="0"/>
+        </w:rPr>
+        <w:t xml:space="preserve">Колдует рассвет</w:t>
+      </w:r>
+    </w:p>
+    <w:p>
+      <w:pPr>
+        <w:rPr/>
+      </w:pPr>
+      <w:r>
+        <w:rPr>
+          <w:rtl w:val="0"/>
+        </w:rPr>
+        <w:t xml:space="preserve">Ослепительно</w:t>
+      </w:r>
+    </w:p>
+    <w:p>
+      <w:pPr>
+        <w:rPr/>
+      </w:pPr>
+      <w:r>
+        <w:rPr>
+          <w:rtl w:val="0"/>
+        </w:rPr>
+        <w:t xml:space="preserve">Светлое утро</w:t>
+      </w:r>
+    </w:p>
+    <w:p>
+      <w:pPr>
+        <w:rPr/>
+      </w:pPr>
+      <w:r>
+        <w:rPr>
+          <w:rtl w:val="0"/>
+        </w:rPr>
+        <w:t xml:space="preserve">Туман облаков</w:t>
+      </w:r>
+    </w:p>
+    <w:p>
+      <w:pPr>
+        <w:rPr/>
+      </w:pPr>
+      <w:r>
+        <w:rPr>
+          <w:rtl w:val="0"/>
+        </w:rPr>
+        <w:t xml:space="preserve">Рассеянно топит</w:t>
+      </w:r>
+    </w:p>
+    <w:p>
+      <w:pPr>
+        <w:rPr/>
+      </w:pPr>
+      <w:r>
+        <w:rPr>
+          <w:rtl w:val="0"/>
+        </w:rPr>
+        <w:t xml:space="preserve">Дома</w:t>
+      </w:r>
+    </w:p>
+    <w:p>
+      <w:pPr>
+        <w:rPr/>
+      </w:pPr>
+      <w:r>
+        <w:rPr>
+          <w:rtl w:val="0"/>
+        </w:rPr>
+        <w:t xml:space="preserve">И желтое море</w:t>
+      </w:r>
+    </w:p>
+    <w:p>
+      <w:pPr>
+        <w:rPr/>
+      </w:pPr>
+      <w:r>
+        <w:rPr>
+          <w:rtl w:val="0"/>
+        </w:rPr>
+        <w:t xml:space="preserve">Воздушного </w:t>
+      </w:r>
+    </w:p>
+    <w:p>
+      <w:pPr>
+        <w:rPr/>
+      </w:pPr>
+      <w:r>
+        <w:rPr>
+          <w:rtl w:val="0"/>
+        </w:rPr>
+        <w:t xml:space="preserve">Легкого света</w:t>
+      </w:r>
+    </w:p>
+    <w:p>
+      <w:pPr>
+        <w:rPr/>
+      </w:pPr>
+      <w:r>
+        <w:rPr>
+          <w:rtl w:val="0"/>
+        </w:rPr>
+        <w:t xml:space="preserve">Его освещая</w:t>
+      </w:r>
+    </w:p>
+    <w:p>
+      <w:pPr>
+        <w:rPr/>
+      </w:pPr>
+      <w:r>
+        <w:rPr>
+          <w:rtl w:val="0"/>
+        </w:rPr>
+        <w:t xml:space="preserve">Так медленно</w:t>
+      </w:r>
+    </w:p>
+    <w:p>
+      <w:pPr>
+        <w:rPr/>
+      </w:pPr>
+      <w:r>
+        <w:rPr>
+          <w:rtl w:val="0"/>
+        </w:rPr>
+        <w:t xml:space="preserve">Сводит с ума</w:t>
+      </w:r>
+    </w:p>
+    <w:p>
+      <w:pPr>
+        <w:rPr/>
+      </w:pPr>
+      <w:r>
+        <w:rPr>
+          <w:rtl w:val="0"/>
+        </w:rPr>
+        <w:t xml:space="preserve">Эстетика красок</w:t>
+      </w:r>
+    </w:p>
+    <w:p>
+      <w:pPr>
+        <w:rPr/>
+      </w:pPr>
+      <w:r>
+        <w:rPr>
+          <w:rtl w:val="0"/>
+        </w:rPr>
+        <w:t xml:space="preserve">Своим невозможным</w:t>
+      </w:r>
+    </w:p>
+    <w:p>
+      <w:pPr>
+        <w:rPr/>
+      </w:pPr>
+      <w:r>
+        <w:rPr>
+          <w:rtl w:val="0"/>
+        </w:rPr>
+        <w:t xml:space="preserve">Посылом</w:t>
+      </w:r>
+    </w:p>
+    <w:p>
+      <w:pPr>
+        <w:rPr/>
+      </w:pPr>
+      <w:r>
+        <w:rPr>
+          <w:rtl w:val="0"/>
+        </w:rPr>
+        <w:t xml:space="preserve">Сквозь серую вату</w:t>
+      </w:r>
+    </w:p>
+    <w:p>
+      <w:pPr>
+        <w:rPr/>
+      </w:pPr>
+      <w:r>
+        <w:rPr>
+          <w:rtl w:val="0"/>
+        </w:rPr>
+        <w:t xml:space="preserve">Жжет солнечных</w:t>
+      </w:r>
+    </w:p>
+    <w:p>
+      <w:pPr>
+        <w:rPr/>
+      </w:pPr>
+      <w:r>
+        <w:rPr>
+          <w:rtl w:val="0"/>
+        </w:rPr>
+        <w:t xml:space="preserve">Ниток кайму</w:t>
+      </w:r>
+    </w:p>
+    <w:p>
+      <w:pPr>
+        <w:rPr/>
+      </w:pPr>
+      <w:r>
+        <w:rPr>
+          <w:rtl w:val="0"/>
+        </w:rPr>
+        <w:t xml:space="preserve">И эту картину</w:t>
+      </w:r>
+    </w:p>
+    <w:p>
+      <w:pPr>
+        <w:rPr/>
+      </w:pPr>
+      <w:r>
+        <w:rPr>
+          <w:rtl w:val="0"/>
+        </w:rPr>
+        <w:t xml:space="preserve">Сражения света</w:t>
+      </w:r>
+    </w:p>
+    <w:p>
+      <w:pPr>
+        <w:rPr/>
+      </w:pPr>
+      <w:r>
+        <w:rPr>
+          <w:rtl w:val="0"/>
+        </w:rPr>
+        <w:t xml:space="preserve">С унылым</w:t>
+      </w:r>
+    </w:p>
+    <w:p>
+      <w:pPr>
+        <w:rPr/>
+      </w:pPr>
+      <w:r>
+        <w:rPr>
+          <w:rtl w:val="0"/>
+        </w:rPr>
+        <w:t xml:space="preserve">Хотел бы оставить</w:t>
+      </w:r>
+    </w:p>
+    <w:p>
+      <w:pPr>
+        <w:rPr/>
+      </w:pPr>
+      <w:r>
+        <w:rPr>
+          <w:rtl w:val="0"/>
+        </w:rPr>
+        <w:t xml:space="preserve">Пока в этом свете</w:t>
+      </w:r>
+    </w:p>
+    <w:p>
+      <w:pPr>
+        <w:rPr/>
+      </w:pPr>
+      <w:r>
+        <w:rPr>
+          <w:rtl w:val="0"/>
+        </w:rPr>
+        <w:t xml:space="preserve">Живу</w:t>
+      </w:r>
+    </w:p>
+    <w:p>
+      <w:pPr>
+        <w:rPr/>
+      </w:pPr>
+      <w:r>
+        <w:rPr>
+          <w:rtl w:val="0"/>
+        </w:rPr>
+      </w:r>
+    </w:p>
+    <w:p>
+      <w:pPr>
+        <w:rPr/>
+      </w:pPr>
+      <w:r>
+        <w:rPr>
+          <w:sz w:val="16"/>
+          <w:szCs w:val="16"/>
+          <w:rtl w:val="0"/>
+        </w:rPr>
+        <w:t xml:space="preserve">14 Oct 2023 </w:t>
       </w:r>
       <w:r>
         <w:pict>

</xml_diff>

<commit_message>
# Вт 24 окт 2023 15:33:09 MSK
</commit_message>
<xml_diff>
--- a/.content/alone.docx
+++ b/.content/alone.docx
@@ -2107,6 +2107,367 @@
           <v:rect style="width:0.0pt;height:1.5pt" o:hr="t" o:hrstd="t" o:hralign="center" fillcolor="#A0A0A0" stroked="f"/>
         </w:pict>
       </w:r>
+      <w:r>
+        <w:rPr>
+          <w:rtl w:val="0"/>
+        </w:rPr>
+      </w:r>
+    </w:p>
+    <w:p>
+      <w:pPr>
+        <w:rPr/>
+      </w:pPr>
+      <w:r>
+        <w:rPr>
+          <w:rtl w:val="0"/>
+        </w:rPr>
+      </w:r>
+    </w:p>
+    <w:p>
+      <w:pPr>
+        <w:rPr/>
+      </w:pPr>
+      <w:r>
+        <w:rPr>
+          <w:rtl w:val="0"/>
+        </w:rPr>
+        <w:t xml:space="preserve">Старые дома Спб…</w:t>
+      </w:r>
+    </w:p>
+    <w:p>
+      <w:pPr>
+        <w:rPr/>
+      </w:pPr>
+      <w:r>
+        <w:rPr>
+          <w:rtl w:val="0"/>
+        </w:rPr>
+      </w:r>
+    </w:p>
+    <w:p>
+      <w:pPr>
+        <w:rPr/>
+      </w:pPr>
+      <w:r>
+        <w:rPr>
+          <w:rtl w:val="0"/>
+        </w:rPr>
+        <w:t xml:space="preserve">Что скрывают дома</w:t>
+      </w:r>
+    </w:p>
+    <w:p>
+      <w:pPr>
+        <w:rPr/>
+      </w:pPr>
+      <w:r>
+        <w:rPr>
+          <w:rtl w:val="0"/>
+        </w:rPr>
+        <w:t xml:space="preserve">За своими</w:t>
+      </w:r>
+    </w:p>
+    <w:p>
+      <w:pPr>
+        <w:rPr/>
+      </w:pPr>
+      <w:r>
+        <w:rPr>
+          <w:rtl w:val="0"/>
+        </w:rPr>
+        <w:t xml:space="preserve">Парадными</w:t>
+      </w:r>
+    </w:p>
+    <w:p>
+      <w:pPr>
+        <w:rPr/>
+      </w:pPr>
+      <w:r>
+        <w:rPr>
+          <w:rtl w:val="0"/>
+        </w:rPr>
+        <w:t xml:space="preserve">Лицами</w:t>
+      </w:r>
+    </w:p>
+    <w:p>
+      <w:pPr>
+        <w:rPr/>
+      </w:pPr>
+      <w:r>
+        <w:rPr>
+          <w:rtl w:val="0"/>
+        </w:rPr>
+        <w:t xml:space="preserve">Неуютную</w:t>
+      </w:r>
+    </w:p>
+    <w:p>
+      <w:pPr>
+        <w:rPr/>
+      </w:pPr>
+      <w:r>
+        <w:rPr>
+          <w:rtl w:val="0"/>
+        </w:rPr>
+        <w:t xml:space="preserve">Лестнично-жалкую</w:t>
+      </w:r>
+    </w:p>
+    <w:p>
+      <w:pPr>
+        <w:rPr/>
+      </w:pPr>
+      <w:r>
+        <w:rPr>
+          <w:rtl w:val="0"/>
+        </w:rPr>
+        <w:t xml:space="preserve">Бязь</w:t>
+      </w:r>
+    </w:p>
+    <w:p>
+      <w:pPr>
+        <w:rPr/>
+      </w:pPr>
+      <w:r>
+        <w:rPr>
+          <w:rtl w:val="0"/>
+        </w:rPr>
+        <w:t xml:space="preserve">И когда то здесь жили</w:t>
+      </w:r>
+    </w:p>
+    <w:p>
+      <w:pPr>
+        <w:rPr/>
+      </w:pPr>
+      <w:r>
+        <w:rPr>
+          <w:rtl w:val="0"/>
+        </w:rPr>
+        <w:t xml:space="preserve">Все те кто и были</w:t>
+      </w:r>
+    </w:p>
+    <w:p>
+      <w:pPr>
+        <w:rPr/>
+      </w:pPr>
+      <w:r>
+        <w:rPr>
+          <w:rtl w:val="0"/>
+        </w:rPr>
+        <w:t xml:space="preserve">Столицею</w:t>
+      </w:r>
+    </w:p>
+    <w:p>
+      <w:pPr>
+        <w:rPr/>
+      </w:pPr>
+      <w:r>
+        <w:rPr>
+          <w:rtl w:val="0"/>
+        </w:rPr>
+        <w:t xml:space="preserve">Но теперь все похоже</w:t>
+      </w:r>
+    </w:p>
+    <w:p>
+      <w:pPr>
+        <w:rPr/>
+      </w:pPr>
+      <w:r>
+        <w:rPr>
+          <w:rtl w:val="0"/>
+        </w:rPr>
+        <w:t xml:space="preserve">На серо-унылую</w:t>
+      </w:r>
+    </w:p>
+    <w:p>
+      <w:pPr>
+        <w:rPr/>
+      </w:pPr>
+      <w:r>
+        <w:rPr>
+          <w:rtl w:val="0"/>
+        </w:rPr>
+        <w:t xml:space="preserve">Грязь</w:t>
+      </w:r>
+    </w:p>
+    <w:p>
+      <w:pPr>
+        <w:rPr/>
+      </w:pPr>
+      <w:r>
+        <w:rPr>
+          <w:rtl w:val="0"/>
+        </w:rPr>
+        <w:t xml:space="preserve">Ночью сумрак</w:t>
+      </w:r>
+    </w:p>
+    <w:p>
+      <w:pPr>
+        <w:rPr/>
+      </w:pPr>
+      <w:r>
+        <w:rPr>
+          <w:rtl w:val="0"/>
+        </w:rPr>
+        <w:t xml:space="preserve">Укроет атлантов</w:t>
+      </w:r>
+    </w:p>
+    <w:p>
+      <w:pPr>
+        <w:rPr/>
+      </w:pPr>
+      <w:r>
+        <w:rPr>
+          <w:rtl w:val="0"/>
+        </w:rPr>
+        <w:t xml:space="preserve">Печальные профили</w:t>
+      </w:r>
+    </w:p>
+    <w:p>
+      <w:pPr>
+        <w:rPr/>
+      </w:pPr>
+      <w:r>
+        <w:rPr>
+          <w:rtl w:val="0"/>
+        </w:rPr>
+        <w:t xml:space="preserve">И проснутся</w:t>
+      </w:r>
+    </w:p>
+    <w:p>
+      <w:pPr>
+        <w:rPr/>
+      </w:pPr>
+      <w:r>
+        <w:rPr>
+          <w:rtl w:val="0"/>
+        </w:rPr>
+        <w:t xml:space="preserve">Тревожные думы</w:t>
+      </w:r>
+    </w:p>
+    <w:p>
+      <w:pPr>
+        <w:rPr/>
+      </w:pPr>
+      <w:r>
+        <w:rPr>
+          <w:rtl w:val="0"/>
+        </w:rPr>
+        <w:t xml:space="preserve">Домов</w:t>
+      </w:r>
+    </w:p>
+    <w:p>
+      <w:pPr>
+        <w:rPr/>
+      </w:pPr>
+      <w:r>
+        <w:rPr>
+          <w:rtl w:val="0"/>
+        </w:rPr>
+        <w:t xml:space="preserve">Так за что же их</w:t>
+      </w:r>
+    </w:p>
+    <w:p>
+      <w:pPr>
+        <w:rPr/>
+      </w:pPr>
+      <w:r>
+        <w:rPr>
+          <w:rtl w:val="0"/>
+        </w:rPr>
+        <w:t xml:space="preserve">Все таки</w:t>
+      </w:r>
+    </w:p>
+    <w:p>
+      <w:pPr>
+        <w:rPr/>
+      </w:pPr>
+      <w:r>
+        <w:rPr>
+          <w:rtl w:val="0"/>
+        </w:rPr>
+        <w:t xml:space="preserve">Люди блестящие</w:t>
+      </w:r>
+    </w:p>
+    <w:p>
+      <w:pPr>
+        <w:rPr/>
+      </w:pPr>
+      <w:r>
+        <w:rPr>
+          <w:rtl w:val="0"/>
+        </w:rPr>
+        <w:t xml:space="preserve">Бросили</w:t>
+      </w:r>
+    </w:p>
+    <w:p>
+      <w:pPr>
+        <w:rPr/>
+      </w:pPr>
+      <w:r>
+        <w:rPr>
+          <w:rtl w:val="0"/>
+        </w:rPr>
+        <w:t xml:space="preserve">И растут поколения</w:t>
+      </w:r>
+    </w:p>
+    <w:p>
+      <w:pPr>
+        <w:rPr/>
+      </w:pPr>
+      <w:r>
+        <w:rPr>
+          <w:rtl w:val="0"/>
+        </w:rPr>
+        <w:t xml:space="preserve">Новых</w:t>
+      </w:r>
+    </w:p>
+    <w:p>
+      <w:pPr>
+        <w:rPr/>
+      </w:pPr>
+      <w:r>
+        <w:rPr>
+          <w:rtl w:val="0"/>
+        </w:rPr>
+        <w:t xml:space="preserve">Постельных</w:t>
+      </w:r>
+    </w:p>
+    <w:p>
+      <w:pPr>
+        <w:rPr/>
+      </w:pPr>
+      <w:r>
+        <w:rPr>
+          <w:rtl w:val="0"/>
+        </w:rPr>
+        <w:t xml:space="preserve">Клопов</w:t>
+      </w:r>
+    </w:p>
+    <w:p>
+      <w:pPr>
+        <w:rPr/>
+      </w:pPr>
+      <w:r>
+        <w:rPr>
+          <w:sz w:val="16"/>
+          <w:szCs w:val="16"/>
+          <w:rtl w:val="0"/>
+        </w:rPr>
+        <w:t xml:space="preserve">24 Oct 2023 </w:t>
+      </w:r>
+      <w:r>
+        <w:pict>
+          <v:rect style="width:0.0pt;height:1.5pt" o:hr="t" o:hrstd="t" o:hralign="center" fillcolor="#A0A0A0" stroked="f"/>
+        </w:pict>
+      </w:r>
+      <w:r>
+        <w:rPr>
+          <w:rtl w:val="0"/>
+        </w:rPr>
+      </w:r>
+    </w:p>
+    <w:p>
+      <w:pPr>
+        <w:rPr/>
+      </w:pPr>
       <w:r>
         <w:rPr>
           <w:rtl w:val="0"/>

</xml_diff>